<commit_message>
added Learning Notes and updated learning plan correspondingly.
</commit_message>
<xml_diff>
--- a/Learning Plan - Microsoft Technology Stack.docx
+++ b/Learning Plan - Microsoft Technology Stack.docx
@@ -803,7 +803,15 @@
         <w:t>his</w:t>
       </w:r>
       <w:r>
-        <w:t xml:space="preserve"> mentor, Martin Herran, from the Canterbury Tech</w:t>
+        <w:t xml:space="preserve"> mentor, Martin </w:t>
+      </w:r>
+      <w:proofErr w:type="spellStart"/>
+      <w:r>
+        <w:t>Herran</w:t>
+      </w:r>
+      <w:proofErr w:type="spellEnd"/>
+      <w:r>
+        <w:t>, from the Canterbury Tech</w:t>
       </w:r>
       <w:r>
         <w:t>.</w:t>
@@ -842,8 +850,29 @@
         <w:t xml:space="preserve"> which is maintained at </w:t>
       </w:r>
       <w:r>
-        <w:t>https://github.com/harrykhlo/LearnMicrosoftStackPlan</w:t>
-      </w:r>
+        <w:t>https://</w:t>
+      </w:r>
+      <w:proofErr w:type="spellStart"/>
+      <w:r>
+        <w:t>github.com</w:t>
+      </w:r>
+      <w:proofErr w:type="spellEnd"/>
+      <w:r>
+        <w:t>/</w:t>
+      </w:r>
+      <w:proofErr w:type="spellStart"/>
+      <w:r>
+        <w:t>harrykhlo</w:t>
+      </w:r>
+      <w:proofErr w:type="spellEnd"/>
+      <w:r>
+        <w:t>/</w:t>
+      </w:r>
+      <w:proofErr w:type="spellStart"/>
+      <w:r>
+        <w:t>LearnMicrosoftStackPlan</w:t>
+      </w:r>
+      <w:proofErr w:type="spellEnd"/>
       <w:r>
         <w:t>.</w:t>
       </w:r>
@@ -866,8 +895,44 @@
           <w:rPr>
             <w:rStyle w:val="Hyperlink"/>
           </w:rPr>
-          <w:t>https://github.com/harrykhlo/RetailManager</w:t>
-        </w:r>
+          <w:t>https://</w:t>
+        </w:r>
+        <w:proofErr w:type="spellStart"/>
+        <w:r>
+          <w:rPr>
+            <w:rStyle w:val="Hyperlink"/>
+          </w:rPr>
+          <w:t>github.com</w:t>
+        </w:r>
+        <w:proofErr w:type="spellEnd"/>
+        <w:r>
+          <w:rPr>
+            <w:rStyle w:val="Hyperlink"/>
+          </w:rPr>
+          <w:t>/</w:t>
+        </w:r>
+        <w:proofErr w:type="spellStart"/>
+        <w:r>
+          <w:rPr>
+            <w:rStyle w:val="Hyperlink"/>
+          </w:rPr>
+          <w:t>harrykhlo</w:t>
+        </w:r>
+        <w:proofErr w:type="spellEnd"/>
+        <w:r>
+          <w:rPr>
+            <w:rStyle w:val="Hyperlink"/>
+          </w:rPr>
+          <w:t>/</w:t>
+        </w:r>
+        <w:proofErr w:type="spellStart"/>
+        <w:r>
+          <w:rPr>
+            <w:rStyle w:val="Hyperlink"/>
+          </w:rPr>
+          <w:t>RetailManager</w:t>
+        </w:r>
+        <w:proofErr w:type="spellEnd"/>
       </w:hyperlink>
     </w:p>
     <w:p/>
@@ -888,8 +953,16 @@
           <w:rPr>
             <w:rStyle w:val="Hyperlink"/>
           </w:rPr>
-          <w:t>https://biodatasistemas.com.ar</w:t>
-        </w:r>
+          <w:t>https://</w:t>
+        </w:r>
+        <w:proofErr w:type="spellStart"/>
+        <w:r>
+          <w:rPr>
+            <w:rStyle w:val="Hyperlink"/>
+          </w:rPr>
+          <w:t>biodatasistemas.com.ar</w:t>
+        </w:r>
+        <w:proofErr w:type="spellEnd"/>
       </w:hyperlink>
       <w:r>
         <w:t xml:space="preserve"> </w:t>
@@ -915,7 +988,21 @@
           <w:rPr>
             <w:rStyle w:val="Hyperlink"/>
           </w:rPr>
-          <w:t>https://dotnet.microsoft.com/</w:t>
+          <w:t>https://</w:t>
+        </w:r>
+        <w:proofErr w:type="spellStart"/>
+        <w:r>
+          <w:rPr>
+            <w:rStyle w:val="Hyperlink"/>
+          </w:rPr>
+          <w:t>dotnet.microsoft.com</w:t>
+        </w:r>
+        <w:proofErr w:type="spellEnd"/>
+        <w:r>
+          <w:rPr>
+            <w:rStyle w:val="Hyperlink"/>
+          </w:rPr>
+          <w:t>/</w:t>
         </w:r>
       </w:hyperlink>
     </w:p>
@@ -968,8 +1055,30 @@
           <w:rPr>
             <w:rStyle w:val="Hyperlink"/>
           </w:rPr>
-          <w:t>https://dotnet.microsoft.com/languages/csharp</w:t>
-        </w:r>
+          <w:t>https://</w:t>
+        </w:r>
+        <w:proofErr w:type="spellStart"/>
+        <w:r>
+          <w:rPr>
+            <w:rStyle w:val="Hyperlink"/>
+          </w:rPr>
+          <w:t>dotnet.microsoft.com</w:t>
+        </w:r>
+        <w:proofErr w:type="spellEnd"/>
+        <w:r>
+          <w:rPr>
+            <w:rStyle w:val="Hyperlink"/>
+          </w:rPr>
+          <w:t>/languages/</w:t>
+        </w:r>
+        <w:proofErr w:type="spellStart"/>
+        <w:r>
+          <w:rPr>
+            <w:rStyle w:val="Hyperlink"/>
+          </w:rPr>
+          <w:t>csharp</w:t>
+        </w:r>
+        <w:proofErr w:type="spellEnd"/>
       </w:hyperlink>
       <w:r>
         <w:t xml:space="preserve"> </w:t>
@@ -1014,7 +1123,21 @@
           <w:rPr>
             <w:rStyle w:val="Hyperlink"/>
           </w:rPr>
-          <w:t>https://dotnet.microsoft.com/platform/tools</w:t>
+          <w:t>https://</w:t>
+        </w:r>
+        <w:proofErr w:type="spellStart"/>
+        <w:r>
+          <w:rPr>
+            <w:rStyle w:val="Hyperlink"/>
+          </w:rPr>
+          <w:t>dotnet.microsoft.com</w:t>
+        </w:r>
+        <w:proofErr w:type="spellEnd"/>
+        <w:r>
+          <w:rPr>
+            <w:rStyle w:val="Hyperlink"/>
+          </w:rPr>
+          <w:t>/platform/tools</w:t>
         </w:r>
       </w:hyperlink>
       <w:r>
@@ -1038,7 +1161,35 @@
           <w:rPr>
             <w:rStyle w:val="Hyperlink"/>
           </w:rPr>
-          <w:t>https://docs.microsoft.com/en-us/dotnet/fundamentals/</w:t>
+          <w:t>https://</w:t>
+        </w:r>
+        <w:proofErr w:type="spellStart"/>
+        <w:r>
+          <w:rPr>
+            <w:rStyle w:val="Hyperlink"/>
+          </w:rPr>
+          <w:t>docs.microsoft.com</w:t>
+        </w:r>
+        <w:proofErr w:type="spellEnd"/>
+        <w:r>
+          <w:rPr>
+            <w:rStyle w:val="Hyperlink"/>
+          </w:rPr>
+          <w:t>/</w:t>
+        </w:r>
+        <w:proofErr w:type="spellStart"/>
+        <w:r>
+          <w:rPr>
+            <w:rStyle w:val="Hyperlink"/>
+          </w:rPr>
+          <w:t>en</w:t>
+        </w:r>
+        <w:proofErr w:type="spellEnd"/>
+        <w:r>
+          <w:rPr>
+            <w:rStyle w:val="Hyperlink"/>
+          </w:rPr>
+          <w:t>-us/dotnet/fundamentals/</w:t>
         </w:r>
       </w:hyperlink>
       <w:r>
@@ -1066,13 +1217,41 @@
           <w:rPr>
             <w:rStyle w:val="Hyperlink"/>
           </w:rPr>
-          <w:t>https://dotnet.microsoft.com/platform/community</w:t>
+          <w:t>https://</w:t>
+        </w:r>
+        <w:proofErr w:type="spellStart"/>
+        <w:r>
+          <w:rPr>
+            <w:rStyle w:val="Hyperlink"/>
+          </w:rPr>
+          <w:t>dotnet.microsoft.com</w:t>
+        </w:r>
+        <w:proofErr w:type="spellEnd"/>
+        <w:r>
+          <w:rPr>
+            <w:rStyle w:val="Hyperlink"/>
+          </w:rPr>
+          <w:t>/platform/community</w:t>
         </w:r>
       </w:hyperlink>
       <w:r>
         <w:t xml:space="preserve"> </w:t>
       </w:r>
     </w:p>
+    <w:p>
+      <w:pPr>
+        <w:pStyle w:val="NoSpacing"/>
+      </w:pPr>
+    </w:p>
+    <w:p>
+      <w:pPr>
+        <w:pStyle w:val="Heading1"/>
+      </w:pPr>
+      <w:r>
+        <w:t>Learning note locations</w:t>
+      </w:r>
+    </w:p>
+    <w:p/>
     <w:sectPr>
       <w:pgSz w:w="11906" w:h="16838"/>
       <w:pgMar w:top="1440" w:right="1440" w:bottom="1440" w:left="1440" w:header="708" w:footer="708" w:gutter="0"/>

</xml_diff>